<commit_message>
Requirement List 수정 및 Usecase Diagram 작성
</commit_message>
<xml_diff>
--- a/Requirement Capturing&Analysis/Requirement List.docx
+++ b/Requirement Capturing&Analysis/Requirement List.docx
@@ -72,15 +72,7 @@
             <w:sz w:val="24"/>
             <w:szCs w:val="28"/>
           </w:rPr>
-          <w:t>https:/</w:t>
-        </w:r>
-        <w:r>
-          <w:rPr>
-            <w:rStyle w:val="ad"/>
-            <w:sz w:val="24"/>
-            <w:szCs w:val="28"/>
-          </w:rPr>
-          <w:t>/github.com/akdlxm39/SE-Assignment-2</w:t>
+          <w:t>https://github.com/akdlxm39/SE-Assignment-2</w:t>
         </w:r>
       </w:hyperlink>
     </w:p>
@@ -234,11 +226,6 @@
             <w:tcW w:w="5306" w:type="dxa"/>
           </w:tcPr>
           <w:p>
-            <w:pPr>
-              <w:rPr>
-                <w:rFonts w:hint="eastAsia"/>
-              </w:rPr>
-            </w:pPr>
             <w:r>
               <w:t>관리자와 회원은 ID와 비밀번호로 로그인</w:t>
             </w:r>
@@ -363,11 +350,6 @@
             <w:tcW w:w="3766" w:type="dxa"/>
           </w:tcPr>
           <w:p>
-            <w:pPr>
-              <w:rPr>
-                <w:rFonts w:hint="eastAsia"/>
-              </w:rPr>
-            </w:pPr>
             <w:r>
               <w:rPr>
                 <w:rFonts w:hint="eastAsia"/>
@@ -461,16 +443,23 @@
             <w:tcW w:w="3766" w:type="dxa"/>
           </w:tcPr>
           <w:p>
-            <w:pPr>
-              <w:rPr>
-                <w:rFonts w:hint="eastAsia"/>
-              </w:rPr>
-            </w:pPr>
-            <w:r>
-              <w:rPr>
-                <w:rFonts w:hint="eastAsia"/>
-              </w:rPr>
-              <w:t>대여중인 자전거 조회</w:t>
+            <w:r>
+              <w:rPr>
+                <w:rFonts w:hint="eastAsia"/>
+              </w:rPr>
+              <w:t>대여</w:t>
+            </w:r>
+            <w:r>
+              <w:rPr>
+                <w:rFonts w:hint="eastAsia"/>
+              </w:rPr>
+              <w:t xml:space="preserve"> </w:t>
+            </w:r>
+            <w:r>
+              <w:rPr>
+                <w:rFonts w:hint="eastAsia"/>
+              </w:rPr>
+              <w:t>중인 자전거 조회</w:t>
             </w:r>
           </w:p>
         </w:tc>
@@ -1145,6 +1134,7 @@
   <w:style w:type="character" w:default="1" w:styleId="a0">
     <w:name w:val="Default Paragraph Font"/>
     <w:uiPriority w:val="1"/>
+    <w:semiHidden/>
     <w:unhideWhenUsed/>
   </w:style>
   <w:style w:type="table" w:default="1" w:styleId="a1">

</xml_diff>